<commit_message>
Six week third day
</commit_message>
<xml_diff>
--- a/11062019KaungPyaeSoneTun.docx
+++ b/11062019KaungPyaeSoneTun.docx
@@ -664,14 +664,8 @@
                 <w:bCs/>
               </w:rPr>
             </w:pPr>
-            <w:r>
-              <w:rPr>
-                <w:rFonts w:ascii="Arial" w:hAnsi="Arial" w:cs="Arial"/>
-                <w:b/>
-                <w:bCs/>
-              </w:rPr>
-              <w:t>Done</w:t>
-            </w:r>
+            <w:bookmarkStart w:id="0" w:name="_GoBack"/>
+            <w:bookmarkEnd w:id="0"/>
           </w:p>
         </w:tc>
         <w:tc>
@@ -817,8 +811,6 @@
               </w:rPr>
               <w:t>Done</w:t>
             </w:r>
-            <w:bookmarkStart w:id="0" w:name="_GoBack"/>
-            <w:bookmarkEnd w:id="0"/>
           </w:p>
         </w:tc>
         <w:tc>
@@ -877,6 +869,14 @@
                 <w:bCs/>
               </w:rPr>
             </w:pPr>
+            <w:r>
+              <w:rPr>
+                <w:rFonts w:ascii="Arial" w:hAnsi="Arial" w:cs="Arial"/>
+                <w:b/>
+                <w:bCs/>
+              </w:rPr>
+              <w:t>13.6.2019</w:t>
+            </w:r>
           </w:p>
         </w:tc>
         <w:tc>
@@ -891,6 +891,65 @@
                 <w:bCs/>
               </w:rPr>
             </w:pPr>
+            <w:r>
+              <w:rPr>
+                <w:rFonts w:ascii="Arial" w:hAnsi="Arial" w:cs="Arial"/>
+                <w:b/>
+                <w:bCs/>
+              </w:rPr>
+              <w:t>1.Java Assignment(Assignment 4 Association Mapper)</w:t>
+            </w:r>
+          </w:p>
+          <w:p>
+            <w:pPr>
+              <w:rPr>
+                <w:rFonts w:ascii="Arial" w:hAnsi="Arial" w:cs="Arial"/>
+                <w:b/>
+                <w:bCs/>
+              </w:rPr>
+            </w:pPr>
+            <w:r>
+              <w:rPr>
+                <w:rFonts w:ascii="Arial" w:hAnsi="Arial" w:cs="Arial"/>
+                <w:b/>
+                <w:bCs/>
+              </w:rPr>
+              <w:t>2.Code Review</w:t>
+            </w:r>
+          </w:p>
+          <w:p>
+            <w:pPr>
+              <w:rPr>
+                <w:rFonts w:ascii="Arial" w:hAnsi="Arial" w:cs="Arial"/>
+                <w:b/>
+                <w:bCs/>
+              </w:rPr>
+            </w:pPr>
+            <w:r>
+              <w:rPr>
+                <w:rFonts w:ascii="Arial" w:hAnsi="Arial" w:cs="Arial"/>
+                <w:b/>
+                <w:bCs/>
+              </w:rPr>
+              <w:t>3.Lecture about Maven Structure</w:t>
+            </w:r>
+          </w:p>
+          <w:p>
+            <w:pPr>
+              <w:rPr>
+                <w:rFonts w:ascii="Arial" w:hAnsi="Arial" w:cs="Arial"/>
+                <w:b/>
+                <w:bCs/>
+              </w:rPr>
+            </w:pPr>
+            <w:r>
+              <w:rPr>
+                <w:rFonts w:ascii="Arial" w:hAnsi="Arial" w:cs="Arial"/>
+                <w:b/>
+                <w:bCs/>
+              </w:rPr>
+              <w:t>4.Maven Multi Project Setup</w:t>
+            </w:r>
           </w:p>
         </w:tc>
         <w:tc>
@@ -906,6 +965,14 @@
                 <w:bCs/>
               </w:rPr>
             </w:pPr>
+            <w:r>
+              <w:rPr>
+                <w:rFonts w:ascii="Arial" w:hAnsi="Arial" w:cs="Arial"/>
+                <w:b/>
+                <w:bCs/>
+              </w:rPr>
+              <w:t>Done</w:t>
+            </w:r>
           </w:p>
         </w:tc>
         <w:tc>
@@ -1063,6 +1130,7 @@
           <w:sz w:val="24"/>
           <w:szCs w:val="24"/>
         </w:rPr>
+        <w:lastRenderedPageBreak/>
         <w:t xml:space="preserve">Signature </w:t>
       </w:r>
       <w:r>
@@ -1909,7 +1977,7 @@
   <a:extraClrSchemeLst/>
   <a:extLst>
     <a:ext uri="{05A4C25C-085E-4340-85A3-A5531E510DB2}">
-      <thm15:themeFamily xmlns="" xmlns:thm15="http://schemas.microsoft.com/office/thememl/2012/main" name="Office Theme" id="{62F939B6-93AF-4DB8-9C6B-D6C7DFDC589F}" vid="{4A3C46E8-61CC-4603-A589-7422A47A8E4A}"/>
+      <thm15:themeFamily xmlns:thm15="http://schemas.microsoft.com/office/thememl/2012/main" xmlns="" name="Office Theme" id="{62F939B6-93AF-4DB8-9C6B-D6C7DFDC589F}" vid="{4A3C46E8-61CC-4603-A589-7422A47A8E4A}"/>
     </a:ext>
   </a:extLst>
 </a:theme>
@@ -1920,7 +1988,7 @@
 </file>
 
 <file path=customXml/itemProps1.xml><?xml version="1.0" encoding="utf-8"?>
-<ds:datastoreItem xmlns:ds="http://schemas.openxmlformats.org/officeDocument/2006/customXml" ds:itemID="{AB524C2A-5505-4C1C-9CF7-BFC2755E8425}">
+<ds:datastoreItem xmlns:ds="http://schemas.openxmlformats.org/officeDocument/2006/customXml" ds:itemID="{83F58423-B0F6-4A60-B76A-C77520C57212}">
   <ds:schemaRefs>
     <ds:schemaRef ds:uri="http://schemas.openxmlformats.org/officeDocument/2006/bibliography"/>
   </ds:schemaRefs>

</xml_diff>

<commit_message>
last day sixth week
</commit_message>
<xml_diff>
--- a/11062019KaungPyaeSoneTun.docx
+++ b/11062019KaungPyaeSoneTun.docx
@@ -50,25 +50,7 @@
           <w:sz w:val="24"/>
           <w:szCs w:val="24"/>
         </w:rPr>
-        <w:t xml:space="preserve">The purpose of this form is to maintain a brief memo of student’s progress and supervisor reviews. The supervisor who monitors the student's performance during this period should fill out the form and mail this form to the UCSY supervisor or place it in a sealed </w:t>
-      </w:r>
-      <w:proofErr w:type="spellStart"/>
-      <w:r>
-        <w:rPr>
-          <w:rFonts w:ascii="Arial" w:hAnsi="Arial" w:cs="Arial"/>
-          <w:sz w:val="24"/>
-          <w:szCs w:val="24"/>
-        </w:rPr>
-        <w:t>enveloped</w:t>
-      </w:r>
-      <w:proofErr w:type="spellEnd"/>
-      <w:r>
-        <w:rPr>
-          <w:rFonts w:ascii="Arial" w:hAnsi="Arial" w:cs="Arial"/>
-          <w:sz w:val="24"/>
-          <w:szCs w:val="24"/>
-        </w:rPr>
-        <w:t xml:space="preserve"> and give it to the student to bring it back to the UCSY.   </w:t>
+        <w:t xml:space="preserve">The purpose of this form is to maintain a brief memo of student’s progress and supervisor reviews. The supervisor who monitors the student's performance during this period should fill out the form and mail this form to the UCSY supervisor or place it in a sealed enveloped and give it to the student to bring it back to the UCSY.   </w:t>
       </w:r>
     </w:p>
     <w:p>
@@ -97,23 +79,13 @@
         </w:rPr>
         <w:t xml:space="preserve">Company/Organization Name:  </w:t>
       </w:r>
-      <w:proofErr w:type="spellStart"/>
-      <w:r>
-        <w:rPr>
-          <w:rFonts w:ascii="Arial" w:hAnsi="Arial" w:cs="Arial"/>
-          <w:sz w:val="24"/>
-          <w:szCs w:val="24"/>
-        </w:rPr>
-        <w:t>BizLeap</w:t>
-      </w:r>
-      <w:proofErr w:type="spellEnd"/>
-      <w:r>
-        <w:rPr>
-          <w:rFonts w:ascii="Arial" w:hAnsi="Arial" w:cs="Arial"/>
-          <w:sz w:val="24"/>
-          <w:szCs w:val="24"/>
-        </w:rPr>
-        <w:t xml:space="preserve"> Technology</w:t>
+      <w:r>
+        <w:rPr>
+          <w:rFonts w:ascii="Arial" w:hAnsi="Arial" w:cs="Arial"/>
+          <w:sz w:val="24"/>
+          <w:szCs w:val="24"/>
+        </w:rPr>
+        <w:t>BizLeap Technology</w:t>
       </w:r>
     </w:p>
     <w:p>
@@ -147,72 +119,8 @@
           <w:sz w:val="24"/>
           <w:szCs w:val="24"/>
         </w:rPr>
-        <w:t xml:space="preserve">Mg </w:t>
-      </w:r>
-      <w:proofErr w:type="spellStart"/>
-      <w:r>
-        <w:rPr>
-          <w:rFonts w:ascii="Arial" w:hAnsi="Arial" w:cs="Arial"/>
-          <w:sz w:val="24"/>
-          <w:szCs w:val="24"/>
-        </w:rPr>
-        <w:t>Kaung</w:t>
-      </w:r>
-      <w:proofErr w:type="spellEnd"/>
-      <w:r>
-        <w:rPr>
-          <w:rFonts w:ascii="Arial" w:hAnsi="Arial" w:cs="Arial"/>
-          <w:sz w:val="24"/>
-          <w:szCs w:val="24"/>
-        </w:rPr>
-        <w:t xml:space="preserve"> </w:t>
-      </w:r>
-      <w:proofErr w:type="spellStart"/>
-      <w:r>
-        <w:rPr>
-          <w:rFonts w:ascii="Arial" w:hAnsi="Arial" w:cs="Arial"/>
-          <w:sz w:val="24"/>
-          <w:szCs w:val="24"/>
-        </w:rPr>
-        <w:t>Pyae</w:t>
-      </w:r>
-      <w:proofErr w:type="spellEnd"/>
-      <w:r>
-        <w:rPr>
-          <w:rFonts w:ascii="Arial" w:hAnsi="Arial" w:cs="Arial"/>
-          <w:sz w:val="24"/>
-          <w:szCs w:val="24"/>
-        </w:rPr>
-        <w:t xml:space="preserve"> </w:t>
-      </w:r>
-      <w:proofErr w:type="spellStart"/>
-      <w:r>
-        <w:rPr>
-          <w:rFonts w:ascii="Arial" w:hAnsi="Arial" w:cs="Arial"/>
-          <w:sz w:val="24"/>
-          <w:szCs w:val="24"/>
-        </w:rPr>
-        <w:t>Sone</w:t>
-      </w:r>
-      <w:proofErr w:type="spellEnd"/>
-      <w:r>
-        <w:rPr>
-          <w:rFonts w:ascii="Arial" w:hAnsi="Arial" w:cs="Arial"/>
-          <w:sz w:val="24"/>
-          <w:szCs w:val="24"/>
-        </w:rPr>
-        <w:t xml:space="preserve"> </w:t>
-      </w:r>
-      <w:proofErr w:type="spellStart"/>
-      <w:r>
-        <w:rPr>
-          <w:rFonts w:ascii="Arial" w:hAnsi="Arial" w:cs="Arial"/>
-          <w:sz w:val="24"/>
-          <w:szCs w:val="24"/>
-        </w:rPr>
-        <w:t>Tun</w:t>
-      </w:r>
-      <w:proofErr w:type="spellEnd"/>
+        <w:t>Mg Kaung Pyae Sone Tun</w:t>
+      </w:r>
       <w:r>
         <w:rPr>
           <w:rFonts w:ascii="Arial" w:hAnsi="Arial" w:cs="Arial"/>
@@ -664,8 +572,6 @@
                 <w:bCs/>
               </w:rPr>
             </w:pPr>
-            <w:bookmarkStart w:id="0" w:name="_GoBack"/>
-            <w:bookmarkEnd w:id="0"/>
           </w:p>
         </w:tc>
         <w:tc>
@@ -991,6 +897,273 @@
           </w:p>
         </w:tc>
       </w:tr>
+      <w:tr>
+        <w:trPr>
+          <w:trHeight w:val="849"/>
+        </w:trPr>
+        <w:tc>
+          <w:tcPr>
+            <w:tcW w:w="760" w:type="dxa"/>
+          </w:tcPr>
+          <w:p>
+            <w:pPr>
+              <w:jc w:val="center"/>
+              <w:rPr>
+                <w:rFonts w:ascii="Arial" w:hAnsi="Arial" w:cs="Arial"/>
+                <w:b/>
+                <w:bCs/>
+              </w:rPr>
+            </w:pPr>
+            <w:r>
+              <w:rPr>
+                <w:rFonts w:ascii="Arial" w:hAnsi="Arial" w:cs="Arial"/>
+                <w:b/>
+                <w:bCs/>
+              </w:rPr>
+              <w:t>5</w:t>
+            </w:r>
+          </w:p>
+        </w:tc>
+        <w:tc>
+          <w:tcPr>
+            <w:tcW w:w="1645" w:type="dxa"/>
+          </w:tcPr>
+          <w:p>
+            <w:pPr>
+              <w:jc w:val="center"/>
+              <w:rPr>
+                <w:rFonts w:ascii="Arial" w:hAnsi="Arial" w:cs="Arial"/>
+                <w:b/>
+                <w:bCs/>
+              </w:rPr>
+            </w:pPr>
+            <w:r>
+              <w:rPr>
+                <w:rFonts w:ascii="Arial" w:hAnsi="Arial" w:cs="Arial"/>
+                <w:b/>
+                <w:bCs/>
+              </w:rPr>
+              <w:t>14.6.2019</w:t>
+            </w:r>
+          </w:p>
+        </w:tc>
+        <w:tc>
+          <w:tcPr>
+            <w:tcW w:w="3721" w:type="dxa"/>
+          </w:tcPr>
+          <w:p>
+            <w:pPr>
+              <w:rPr>
+                <w:rFonts w:ascii="Arial" w:hAnsi="Arial" w:cs="Arial"/>
+                <w:b/>
+                <w:bCs/>
+              </w:rPr>
+            </w:pPr>
+            <w:r>
+              <w:rPr>
+                <w:rFonts w:ascii="Arial" w:hAnsi="Arial" w:cs="Arial"/>
+                <w:b/>
+                <w:bCs/>
+              </w:rPr>
+              <w:t>1.Java Assignment(Handling Error)</w:t>
+            </w:r>
+          </w:p>
+          <w:p>
+            <w:pPr>
+              <w:rPr>
+                <w:rFonts w:ascii="Arial" w:hAnsi="Arial" w:cs="Arial"/>
+                <w:b/>
+                <w:bCs/>
+              </w:rPr>
+            </w:pPr>
+            <w:r>
+              <w:rPr>
+                <w:rFonts w:ascii="Arial" w:hAnsi="Arial" w:cs="Arial"/>
+                <w:b/>
+                <w:bCs/>
+              </w:rPr>
+              <w:t>2.Code Review</w:t>
+            </w:r>
+          </w:p>
+          <w:p>
+            <w:pPr>
+              <w:rPr>
+                <w:rFonts w:ascii="Arial" w:hAnsi="Arial" w:cs="Arial"/>
+                <w:b/>
+                <w:bCs/>
+              </w:rPr>
+            </w:pPr>
+            <w:r>
+              <w:rPr>
+                <w:rFonts w:ascii="Arial" w:hAnsi="Arial" w:cs="Arial"/>
+                <w:b/>
+                <w:bCs/>
+              </w:rPr>
+              <w:t>3.Multi project Setup</w:t>
+            </w:r>
+          </w:p>
+          <w:p>
+            <w:pPr>
+              <w:rPr>
+                <w:rFonts w:ascii="Arial" w:hAnsi="Arial" w:cs="Arial"/>
+                <w:b/>
+                <w:bCs/>
+              </w:rPr>
+            </w:pPr>
+            <w:r>
+              <w:rPr>
+                <w:rFonts w:ascii="Arial" w:hAnsi="Arial" w:cs="Arial"/>
+                <w:b/>
+                <w:bCs/>
+              </w:rPr>
+              <w:t>4.JDBC</w:t>
+            </w:r>
+          </w:p>
+        </w:tc>
+        <w:tc>
+          <w:tcPr>
+            <w:tcW w:w="3069" w:type="dxa"/>
+          </w:tcPr>
+          <w:p>
+            <w:pPr>
+              <w:jc w:val="center"/>
+              <w:rPr>
+                <w:rFonts w:ascii="Arial" w:hAnsi="Arial" w:cs="Arial"/>
+                <w:b/>
+                <w:bCs/>
+              </w:rPr>
+            </w:pPr>
+            <w:r>
+              <w:rPr>
+                <w:rFonts w:ascii="Arial" w:hAnsi="Arial" w:cs="Arial"/>
+                <w:b/>
+                <w:bCs/>
+              </w:rPr>
+              <w:t>Done</w:t>
+            </w:r>
+          </w:p>
+        </w:tc>
+        <w:tc>
+          <w:tcPr>
+            <w:tcW w:w="1448" w:type="dxa"/>
+          </w:tcPr>
+          <w:p>
+            <w:pPr>
+              <w:jc w:val="center"/>
+              <w:rPr>
+                <w:rFonts w:ascii="Arial" w:hAnsi="Arial" w:cs="Arial"/>
+                <w:b/>
+                <w:bCs/>
+              </w:rPr>
+            </w:pPr>
+          </w:p>
+        </w:tc>
+      </w:tr>
+      <w:tr>
+        <w:trPr>
+          <w:trHeight w:val="849"/>
+        </w:trPr>
+        <w:tc>
+          <w:tcPr>
+            <w:tcW w:w="760" w:type="dxa"/>
+          </w:tcPr>
+          <w:p>
+            <w:pPr>
+              <w:jc w:val="center"/>
+              <w:rPr>
+                <w:rFonts w:ascii="Arial" w:hAnsi="Arial" w:cs="Arial"/>
+                <w:b/>
+                <w:bCs/>
+              </w:rPr>
+            </w:pPr>
+            <w:r>
+              <w:rPr>
+                <w:rFonts w:ascii="Arial" w:hAnsi="Arial" w:cs="Arial"/>
+                <w:b/>
+                <w:bCs/>
+              </w:rPr>
+              <w:t>6</w:t>
+            </w:r>
+          </w:p>
+        </w:tc>
+        <w:tc>
+          <w:tcPr>
+            <w:tcW w:w="1645" w:type="dxa"/>
+          </w:tcPr>
+          <w:p>
+            <w:pPr>
+              <w:jc w:val="center"/>
+              <w:rPr>
+                <w:rFonts w:ascii="Arial" w:hAnsi="Arial" w:cs="Arial"/>
+                <w:b/>
+                <w:bCs/>
+              </w:rPr>
+            </w:pPr>
+            <w:r>
+              <w:rPr>
+                <w:rFonts w:ascii="Arial" w:hAnsi="Arial" w:cs="Arial"/>
+                <w:b/>
+                <w:bCs/>
+              </w:rPr>
+              <w:t>15.6.2019</w:t>
+            </w:r>
+          </w:p>
+        </w:tc>
+        <w:tc>
+          <w:tcPr>
+            <w:tcW w:w="3721" w:type="dxa"/>
+          </w:tcPr>
+          <w:p>
+            <w:pPr>
+              <w:rPr>
+                <w:rFonts w:ascii="Arial" w:hAnsi="Arial" w:cs="Arial"/>
+                <w:b/>
+                <w:bCs/>
+              </w:rPr>
+            </w:pPr>
+            <w:r>
+              <w:rPr>
+                <w:rFonts w:ascii="Arial" w:hAnsi="Arial" w:cs="Arial"/>
+                <w:b/>
+                <w:bCs/>
+              </w:rPr>
+              <w:t>Holiday</w:t>
+            </w:r>
+            <w:bookmarkStart w:id="0" w:name="_GoBack"/>
+            <w:bookmarkEnd w:id="0"/>
+          </w:p>
+        </w:tc>
+        <w:tc>
+          <w:tcPr>
+            <w:tcW w:w="3069" w:type="dxa"/>
+          </w:tcPr>
+          <w:p>
+            <w:pPr>
+              <w:jc w:val="center"/>
+              <w:rPr>
+                <w:rFonts w:ascii="Arial" w:hAnsi="Arial" w:cs="Arial"/>
+                <w:b/>
+                <w:bCs/>
+              </w:rPr>
+            </w:pPr>
+          </w:p>
+        </w:tc>
+        <w:tc>
+          <w:tcPr>
+            <w:tcW w:w="1448" w:type="dxa"/>
+          </w:tcPr>
+          <w:p>
+            <w:pPr>
+              <w:jc w:val="center"/>
+              <w:rPr>
+                <w:rFonts w:ascii="Arial" w:hAnsi="Arial" w:cs="Arial"/>
+                <w:b/>
+                <w:bCs/>
+              </w:rPr>
+            </w:pPr>
+          </w:p>
+        </w:tc>
+      </w:tr>
     </w:tbl>
     <w:p>
       <w:pPr>
@@ -1130,7 +1303,6 @@
           <w:sz w:val="24"/>
           <w:szCs w:val="24"/>
         </w:rPr>
-        <w:lastRenderedPageBreak/>
         <w:t xml:space="preserve">Signature </w:t>
       </w:r>
       <w:r>
@@ -1977,7 +2149,7 @@
   <a:extraClrSchemeLst/>
   <a:extLst>
     <a:ext uri="{05A4C25C-085E-4340-85A3-A5531E510DB2}">
-      <thm15:themeFamily xmlns:thm15="http://schemas.microsoft.com/office/thememl/2012/main" xmlns="" name="Office Theme" id="{62F939B6-93AF-4DB8-9C6B-D6C7DFDC589F}" vid="{4A3C46E8-61CC-4603-A589-7422A47A8E4A}"/>
+      <thm15:themeFamily xmlns="" xmlns:thm15="http://schemas.microsoft.com/office/thememl/2012/main" name="Office Theme" id="{62F939B6-93AF-4DB8-9C6B-D6C7DFDC589F}" vid="{4A3C46E8-61CC-4603-A589-7422A47A8E4A}"/>
     </a:ext>
   </a:extLst>
 </a:theme>
@@ -1988,7 +2160,7 @@
 </file>
 
 <file path=customXml/itemProps1.xml><?xml version="1.0" encoding="utf-8"?>
-<ds:datastoreItem xmlns:ds="http://schemas.openxmlformats.org/officeDocument/2006/customXml" ds:itemID="{83F58423-B0F6-4A60-B76A-C77520C57212}">
+<ds:datastoreItem xmlns:ds="http://schemas.openxmlformats.org/officeDocument/2006/customXml" ds:itemID="{D815A928-E168-4DFA-A683-053F4F85B217}">
   <ds:schemaRefs>
     <ds:schemaRef ds:uri="http://schemas.openxmlformats.org/officeDocument/2006/bibliography"/>
   </ds:schemaRefs>

</xml_diff>